<commit_message>
invio e recezioni degli utenti riuscito
</commit_message>
<xml_diff>
--- a/Diario/2021_10_21.docx
+++ b/Diario/2021_10_21.docx
@@ -328,6 +328,14 @@
               </w:rPr>
               <w:t>Dovrei fare già i canali, ma sto facendo prima la chat tra utenti e poi definire i canali.</w:t>
             </w:r>
+            <w:r>
+              <w:rPr>
+                <w:rFonts w:ascii="Arial" w:hAnsi="Arial" w:cs="Arial"/>
+              </w:rPr>
+              <w:t xml:space="preserve"> (scambiato le attività “invio e recezione dei messaggi” e “possibilità di definire i canali”</w:t>
+            </w:r>
+            <w:bookmarkStart w:id="3" w:name="_GoBack"/>
+            <w:bookmarkEnd w:id="3"/>
           </w:p>
         </w:tc>
       </w:tr>
@@ -386,8 +394,6 @@
               </w:rPr>
               <w:t>Finire chat tra utenti e poi definire i canali</w:t>
             </w:r>
-            <w:bookmarkStart w:id="3" w:name="_GoBack"/>
-            <w:bookmarkEnd w:id="3"/>
           </w:p>
         </w:tc>
       </w:tr>
@@ -4007,6 +4013,7 @@
     <w:rsid w:val="00F93792"/>
     <w:rsid w:val="00FA1CED"/>
     <w:rsid w:val="00FC1BC6"/>
+    <w:rsid w:val="00FC7B2D"/>
     <w:rsid w:val="00FD1B19"/>
   </w:rsids>
   <m:mathPr>
@@ -4761,7 +4768,7 @@
 </file>
 
 <file path=customXml/itemProps1.xml><?xml version="1.0" encoding="utf-8"?>
-<ds:datastoreItem xmlns:ds="http://schemas.openxmlformats.org/officeDocument/2006/customXml" ds:itemID="{0A8437D8-960E-4ED2-846A-8FA58FEB3A3F}">
+<ds:datastoreItem xmlns:ds="http://schemas.openxmlformats.org/officeDocument/2006/customXml" ds:itemID="{F78B49F7-74F3-43A5-A3A6-0F0E4928A048}">
   <ds:schemaRefs>
     <ds:schemaRef ds:uri="http://schemas.openxmlformats.org/officeDocument/2006/bibliography"/>
   </ds:schemaRefs>

</xml_diff>